<commit_message>
Update documentation: Add comments to Dockerfile for clarity; update VitalTrack_Documentation files.
</commit_message>
<xml_diff>
--- a/docs/VitalTrack_Documentation.docx
+++ b/docs/VitalTrack_Documentation.docx
@@ -6543,7 +6543,7 @@
     </w:p>
     <w:p>
       <w:pPr>
-        <w:spacing w:after="0" w:line="240" w:lineRule="auto"/>
+        <w:spacing w:before="100" w:beforeAutospacing="1" w:after="100" w:afterAutospacing="1" w:line="240" w:lineRule="auto"/>
         <w:rPr>
           <w:rFonts w:eastAsia="Times New Roman" w:cs="Times New Roman"/>
           <w:kern w:val="0"/>
@@ -6578,6 +6578,97 @@
           <w:lang w:eastAsia="en-GB"/>
           <w14:ligatures w14:val="none"/>
         </w:rPr>
+        <w:t xml:space="preserve">5. </w:t>
+      </w:r>
+      <w:r>
+        <w:rPr>
+          <w:rFonts w:eastAsia="Times New Roman" w:cs="Times New Roman"/>
+          <w:b/>
+          <w:bCs/>
+          <w:kern w:val="0"/>
+          <w:sz w:val="36"/>
+          <w:szCs w:val="36"/>
+          <w:lang w:eastAsia="en-GB"/>
+          <w14:ligatures w14:val="none"/>
+        </w:rPr>
+        <w:t>Limitations/Future Improvements</w:t>
+      </w:r>
+    </w:p>
+    <w:p>
+      <w:pPr>
+        <w:spacing w:before="100" w:beforeAutospacing="1" w:after="100" w:afterAutospacing="1" w:line="240" w:lineRule="auto"/>
+        <w:rPr>
+          <w:rFonts w:eastAsia="Times New Roman" w:cs="Times New Roman"/>
+          <w:kern w:val="0"/>
+          <w:lang w:eastAsia="en-GB"/>
+          <w14:ligatures w14:val="none"/>
+        </w:rPr>
+      </w:pPr>
+      <w:r>
+        <w:rPr>
+          <w:rFonts w:eastAsia="Times New Roman" w:cs="Times New Roman"/>
+          <w:kern w:val="0"/>
+          <w:lang w:eastAsia="en-GB"/>
+          <w14:ligatures w14:val="none"/>
+        </w:rPr>
+        <w:t>Scalability is limited, and the system is best suited to a single doctor or small practice scenario. Data export and interoperability features are not</w:t>
+      </w:r>
+      <w:r>
+        <w:rPr>
+          <w:rFonts w:eastAsia="Times New Roman" w:cs="Times New Roman"/>
+          <w:kern w:val="0"/>
+          <w:lang w:eastAsia="en-GB"/>
+          <w14:ligatures w14:val="none"/>
+        </w:rPr>
+        <w:t xml:space="preserve"> yet</w:t>
+      </w:r>
+      <w:r>
+        <w:rPr>
+          <w:rFonts w:eastAsia="Times New Roman" w:cs="Times New Roman"/>
+          <w:kern w:val="0"/>
+          <w:lang w:eastAsia="en-GB"/>
+          <w14:ligatures w14:val="none"/>
+        </w:rPr>
+        <w:t xml:space="preserve"> implemented, so patient records cannot be exchanged using standard healthcare formats. Reporting is basic; the system does not generate summaries or trend views (for example, lab result trends over time). Mobile responsiveness relies mainly on Bootstrap defaults and could be improved for routine use on smaller screens. Backup and recovery are not automated, and there is no audit trail of access or changes, which would be important for compliance in real clinical settings. Security could be strengthened through multi-factor authentication, encryption at rest, and more detailed role-based access control. Finally, although the database structure supports multiple specialties per doctor, the interface currently supports only a single specialty selection. Extending this would require changes across registration, profile editing, and display logic to match the underlying model.</w:t>
+      </w:r>
+    </w:p>
+    <w:p>
+      <w:pPr>
+        <w:spacing w:before="100" w:beforeAutospacing="1" w:after="100" w:afterAutospacing="1" w:line="240" w:lineRule="auto"/>
+        <w:rPr>
+          <w:rFonts w:eastAsia="Times New Roman" w:cs="Times New Roman"/>
+          <w:kern w:val="0"/>
+          <w:lang w:eastAsia="en-GB"/>
+          <w14:ligatures w14:val="none"/>
+        </w:rPr>
+      </w:pPr>
+    </w:p>
+    <w:p>
+      <w:pPr>
+        <w:spacing w:before="100" w:beforeAutospacing="1" w:after="100" w:afterAutospacing="1" w:line="240" w:lineRule="auto"/>
+        <w:outlineLvl w:val="1"/>
+        <w:rPr>
+          <w:rFonts w:eastAsia="Times New Roman" w:cs="Times New Roman"/>
+          <w:b/>
+          <w:bCs/>
+          <w:kern w:val="0"/>
+          <w:sz w:val="36"/>
+          <w:szCs w:val="36"/>
+          <w:lang w:eastAsia="en-GB"/>
+          <w14:ligatures w14:val="none"/>
+        </w:rPr>
+      </w:pPr>
+      <w:r>
+        <w:rPr>
+          <w:rFonts w:eastAsia="Times New Roman" w:cs="Times New Roman"/>
+          <w:b/>
+          <w:bCs/>
+          <w:kern w:val="0"/>
+          <w:sz w:val="36"/>
+          <w:szCs w:val="36"/>
+          <w:lang w:eastAsia="en-GB"/>
+          <w14:ligatures w14:val="none"/>
+        </w:rPr>
         <w:t>5. Conclusion</w:t>
       </w:r>
     </w:p>
@@ -6638,60 +6729,29 @@
           <w:lang w:eastAsia="en-GB"/>
           <w14:ligatures w14:val="none"/>
         </w:rPr>
-        <w:t>The system successfully implements the main functional goals, but it also has clear limitations that point toward future improvements:</w:t>
-      </w:r>
-    </w:p>
-    <w:p>
-      <w:pPr>
-        <w:spacing w:before="100" w:beforeAutospacing="1" w:after="100" w:afterAutospacing="1" w:line="240" w:lineRule="auto"/>
-        <w:rPr>
-          <w:rFonts w:eastAsia="Times New Roman" w:cs="Times New Roman"/>
-          <w:kern w:val="0"/>
-          <w:lang w:eastAsia="en-GB"/>
-          <w14:ligatures w14:val="none"/>
-        </w:rPr>
-      </w:pPr>
-      <w:r>
-        <w:rPr>
-          <w:rFonts w:eastAsia="Times New Roman" w:cs="Times New Roman"/>
-          <w:kern w:val="0"/>
-          <w:lang w:eastAsia="en-GB"/>
-          <w14:ligatures w14:val="none"/>
-        </w:rPr>
-        <w:t>Scalability is limited, and the system is best suited to a single doctor or small practice scenario. Data export and interoperability features are not implemented, so patient records cannot be exchanged using standard healthcare formats. Reporting is basic; the system does not generate summaries or trend views (for example, lab result trends over time). Mobile responsiveness relies mainly on Bootstrap defaults and could be improved for routine use on smaller screens. Backup and recovery are not automated, and there is no audit trail of access or changes, which would be important for compliance in real clinical settings. Security could be strengthened through multi-factor authentication, encryption at rest, and more detailed role-based access control. Finally, although the database structure supports multiple specialties per doctor, the interface currently supports only a single specialty selection. Extending this would require changes across registration, profile editing, and display logic to match the underlying model.</w:t>
-      </w:r>
-    </w:p>
-    <w:p>
-      <w:pPr>
-        <w:spacing w:before="100" w:beforeAutospacing="1" w:after="100" w:afterAutospacing="1" w:line="240" w:lineRule="auto"/>
-        <w:rPr>
-          <w:rFonts w:eastAsia="Times New Roman" w:cs="Times New Roman"/>
-          <w:kern w:val="0"/>
-          <w:lang w:eastAsia="en-GB"/>
-          <w14:ligatures w14:val="none"/>
-        </w:rPr>
-      </w:pPr>
-    </w:p>
-    <w:p>
-      <w:pPr>
-        <w:spacing w:before="100" w:beforeAutospacing="1" w:after="100" w:afterAutospacing="1" w:line="240" w:lineRule="auto"/>
-        <w:rPr>
-          <w:rFonts w:eastAsia="Times New Roman" w:cs="Times New Roman"/>
-          <w:kern w:val="0"/>
-          <w:lang w:eastAsia="en-GB"/>
-          <w14:ligatures w14:val="none"/>
-        </w:rPr>
-      </w:pPr>
-      <w:r>
-        <w:rPr>
-          <w:rFonts w:eastAsia="Times New Roman" w:cs="Times New Roman"/>
-          <w:kern w:val="0"/>
-          <w:lang w:eastAsia="en-GB"/>
-          <w14:ligatures w14:val="none"/>
-        </w:rPr>
         <w:lastRenderedPageBreak/>
-        <w:t>Overall, the project provided hands-on experience with full-stack development in a healthcare-style domain. Even at a simplified level, an EHR system requires careful thinking about data structure, workflow, and security. The system demonstrates the core elements needed to manage patient records digitally and provides a foundation for future development if the scope were expanded.</w:t>
-      </w:r>
+        <w:t>The system successfully implements the main functional goals, but it also has clear limitations that point toward future improvements</w:t>
+      </w:r>
+      <w:r>
+        <w:rPr>
+          <w:rFonts w:eastAsia="Times New Roman" w:cs="Times New Roman"/>
+          <w:kern w:val="0"/>
+          <w:lang w:eastAsia="en-GB"/>
+          <w14:ligatures w14:val="none"/>
+        </w:rPr>
+        <w:t>.</w:t>
+      </w:r>
+    </w:p>
+    <w:p>
+      <w:pPr>
+        <w:spacing w:before="100" w:beforeAutospacing="1" w:after="100" w:afterAutospacing="1" w:line="240" w:lineRule="auto"/>
+        <w:rPr>
+          <w:rFonts w:eastAsia="Times New Roman" w:cs="Times New Roman"/>
+          <w:kern w:val="0"/>
+          <w:lang w:eastAsia="en-GB"/>
+          <w14:ligatures w14:val="none"/>
+        </w:rPr>
+      </w:pPr>
     </w:p>
     <w:p>
       <w:pPr>
@@ -6710,7 +6770,7 @@
           <w:kern w:val="0"/>
           <w:lang w:eastAsia="en-GB"/>
         </w:rPr>
-        <w:pict w14:anchorId="1023956E">
+        <w:pict w14:anchorId="74912E4A">
           <v:rect id="_x0000_i1025" alt="" style="width:451.3pt;height:.05pt;mso-width-percent:0;mso-height-percent:0;mso-width-percent:0;mso-height-percent:0" o:hralign="center" o:hrstd="t" o:hr="t" fillcolor="#a0a0a0" stroked="f"/>
         </w:pict>
       </w:r>

</xml_diff>